<commit_message>
feat(csa): :sparkles: upload slides for lab#1
</commit_message>
<xml_diff>
--- a/4 архитектура компьютера/lab1/text.docx
+++ b/4 архитектура компьютера/lab1/text.docx
@@ -21,7 +21,10 @@
     </w:p>
     <w:p>
       <w:r>
-        <w:t xml:space="preserve">С начала мы рассмотрим эту тему с точки зрения обывателя и постепенно будем наращивать технические подробности. </w:t>
+        <w:t>С</w:t>
+      </w:r>
+      <w:r>
+        <w:t xml:space="preserve">начала мы рассмотрим эту тему с точки зрения обывателя и постепенно будем наращивать технические подробности. </w:t>
       </w:r>
     </w:p>
     <w:p>
@@ -44,7 +47,13 @@
         <w:t xml:space="preserve"> лишь одно требование из длинного ряда,</w:t>
       </w:r>
       <w:r>
-        <w:t xml:space="preserve"> которое, однако, лучше других подходит для предмета «Архитектура компьютера».</w:t>
+        <w:t xml:space="preserve"> которое, </w:t>
+      </w:r>
+      <w:r>
+        <w:t>тем не менее</w:t>
+      </w:r>
+      <w:r>
+        <w:t>, лучше других подходит для предмета «Архитектура компьютера».</w:t>
       </w:r>
     </w:p>
     <w:p>
@@ -475,10 +484,7 @@
         </w:numPr>
       </w:pPr>
       <w:r>
-        <w:t>А над Бразилией есть аномалия – она так и называется Бразильская Магнитная Аномалия (БМА). Там «защитный слой» магнитосферы истончается и космические аппараты, пролетающие на низких орбитах, оказываются беззащитными перед потоками космической радиации. Из всех магнитных аномалий Земли наиболее значительное влияние на потоки частиц (космических лучей) оказывает БМА. В этой области величина магнитного поля на уровне моря такая, как на высоте порядка 1000 км вне аномалий.</w:t>
-      </w:r>
-      <w:r>
-        <w:t xml:space="preserve"> Так, н</w:t>
+        <w:t>А над Бразилией есть аномалия – она так и называется Бразильская Магнитная Аномалия (БМА). Там «защитный слой» магнитосферы истончается и космические аппараты, пролетающие на низких орбитах, оказываются беззащитными перед потоками космической радиации. Из всех магнитных аномалий Земли наиболее значительное влияние на потоки частиц (космических лучей) оказывает БМА. В этой области величина магнитного поля на уровне моря такая, как на высоте порядка 1000 км вне аномалий. Так, н</w:t>
       </w:r>
       <w:r>
         <w:t>аблюдения орбитальным телескопом «Хаббл» из-за повышенного уровня радиации невозможны тогда, когда телескоп пролетает над этой аномалией</w:t>
@@ -663,10 +669,7 @@
         <w:t>. После долгих разбирательств был сделан вывод, что самая вероятная причина ошибки – это попадание одиночной заряженной частицы в незащищенный триггер.</w:t>
       </w:r>
       <w:r>
-        <w:t xml:space="preserve"> </w:t>
-      </w:r>
-      <w:r>
-        <w:t>Всего одна частица могла перевернуть исход выборов!</w:t>
+        <w:t xml:space="preserve"> Всего одна частица могла перевернуть исход выборов!</w:t>
       </w:r>
     </w:p>
     <w:p>
@@ -808,16 +811,7 @@
         </w:numPr>
       </w:pPr>
       <w:r>
-        <w:t xml:space="preserve">Самый громкий случай, связанный с космическим излучением и микросхемами произошел в 2012 году с </w:t>
-      </w:r>
-      <w:r>
-        <w:t>Фобос</w:t>
-      </w:r>
-      <w:r>
-        <w:t xml:space="preserve">ом-Грунт, одним </w:t>
-      </w:r>
-      <w:r>
-        <w:t>из наиболее амбициозных космических проектов современной России</w:t>
+        <w:t>Самый громкий случай, связанный с космическим излучением и микросхемами произошел в 2012 году с Фобосом-Грунт, одним из наиболее амбициозных космических проектов современной России</w:t>
       </w:r>
       <w:r>
         <w:t xml:space="preserve">. Этот космический корабль должен был сесть на поверхность марсианской луны Фобос, собрать образцы почвы, и привезти их обратно на Землю. Но вместо этого он несколько недель беспомощно дрейфовал на низкой </w:t>
@@ -884,24 +878,24 @@
         </w:numPr>
       </w:pPr>
       <w:r>
-        <w:t>Как космос мешает компьютерам жить.</w:t>
-      </w:r>
-    </w:p>
-    <w:p>
-      <w:pPr>
-        <w:pStyle w:val="ab"/>
-      </w:pPr>
-    </w:p>
-    <w:p>
-      <w:pPr>
-        <w:pStyle w:val="ab"/>
-        <w:numPr>
-          <w:ilvl w:val="0"/>
-          <w:numId w:val="1"/>
-        </w:numPr>
-      </w:pPr>
-      <w:r>
-        <w:t>…</w:t>
+        <w:t>Как космос</w:t>
+      </w:r>
+    </w:p>
+    <w:p>
+      <w:pPr>
+        <w:pStyle w:val="ab"/>
+      </w:pPr>
+    </w:p>
+    <w:p>
+      <w:pPr>
+        <w:pStyle w:val="ab"/>
+        <w:numPr>
+          <w:ilvl w:val="0"/>
+          <w:numId w:val="1"/>
+        </w:numPr>
+      </w:pPr>
+      <w:r>
+        <w:t>мешает компьютерам жить.</w:t>
       </w:r>
     </w:p>
     <w:p>
@@ -1097,13 +1091,7 @@
         </w:numPr>
       </w:pPr>
       <w:r>
-        <w:t>На низкой орбите 300-500км (там где и люди летают</w:t>
-      </w:r>
-      <w:r>
-        <w:t xml:space="preserve"> на МКС</w:t>
-      </w:r>
-      <w:r>
-        <w:t>) годовая доза может быть 100 рад и менее, соответственно даже за 10 лет набранная доза будет переносима гражданскими микросхемами. А вот на высоких орбитах &gt;1000km годовая доза может быть 10'000-20'000 рад, и обычные микросхемы наберут смертельную дозу за считанные месяцы.</w:t>
+        <w:t>На низкой орбите 300-500км (там где и люди летают на МКС) годовая доза может быть 100 рад и менее, соответственно даже за 10 лет набранная доза будет переносима гражданскими микросхемами. А вот на высоких орбитах &gt;1000km годовая доза может быть 10'000-20'000 рад, и обычные микросхемы наберут смертельную дозу за считанные месяцы.</w:t>
       </w:r>
     </w:p>
     <w:p>
@@ -1137,13 +1125,7 @@
         </w:numPr>
       </w:pPr>
       <w:r>
-        <w:t>При торможении на корпусе электронного устройства электронов, протонов, космических частиц возникают рентгеновское и гамма-излучение, тяжелые ионы. Попадая в КМОП-структуры эти частицы ионизируют затвор и подзатворный оксид (SiO2). В подзатворном окисле накапливается индуцированный излуч</w:t>
-      </w:r>
-      <w:r>
-        <w:t>ением положительный заряд (рис.</w:t>
-      </w:r>
-      <w:r>
-        <w:t>), а на границе раздела окисла с подложкой возникает паразитный проводящий слой. То есть изменяются рабочие характеристики транзисторов. Происходит смещение пороговых напряжений и увеличение токов утечки, изменяется время нарастания и спада фронтов и т.д. При этом старение интегральной схемы и степень разрушения зависят от суммарной дозы полученной радиации (Total Dose) и интенсивности облучения.</w:t>
+        <w:t>При торможении на корпусе электронного устройства электронов, протонов, космических частиц возникают рентгеновское и гамма-излучение, тяжелые ионы. Попадая в КМОП-структуры эти частицы ионизируют затвор и подзатворный оксид (SiO2). В подзатворном окисле накапливается индуцированный излучением положительный заряд (рис.), а на границе раздела окисла с подложкой возникает паразитный проводящий слой. То есть изменяются рабочие характеристики транзисторов. Происходит смещение пороговых напряжений и увеличение токов утечки, изменяется время нарастания и спада фронтов и т.д. При этом старение интегральной схемы и степень разрушения зависят от суммарной дозы полученной радиации (Total Dose) и интенсивности облучения.</w:t>
       </w:r>
     </w:p>
     <w:p>
@@ -1412,19 +1394,13 @@
         </w:numPr>
       </w:pPr>
       <w:r>
-        <w:t>Случайный сбой переключения свойственен как элементам памяти, так и стандартным схемотехническим элементам. Логический элемент может воспринимать импульс тока, вызванный излучением, как сигнал данных. Если это происходит одновременно с фронтом синхроимпульса, ложный сигнал сохраняется и может быть использован другими устройствами. Несмотря на то, что пострадавший логический элемент вернется к правильному состоянию, ложный сигнал может достигнуть памяти и изменить хранящиеся в ней данные. Чем выше частота тактовой синхронизации, тем</w:t>
-      </w:r>
-      <w:r>
-        <w:t xml:space="preserve"> больше вероятность SET (рис)</w:t>
+        <w:t>Случайный сбой переключения свойственен как элементам памяти, так и стандартным схемотехническим элементам. Логический элемент может воспринимать импульс тока, вызванный излучением, как сигнал данных. Если это происходит одновременно с фронтом синхроимпульса, ложный сигнал сохраняется и может быть использован другими устройствами. Несмотря на то, что пострадавший логический элемент вернется к правильному состоянию, ложный сигнал может достигнуть памяти и изменить хранящиеся в ней данные. Чем выше частота тактовой синхронизации, тем больше вероятность SET (рис)</w:t>
       </w:r>
       <w:r>
         <w:t>.</w:t>
       </w:r>
       <w:r>
-        <w:t xml:space="preserve"> </w:t>
-      </w:r>
-      <w:r>
-        <w:t>Благодаря своему быстродействию современные приборы отреагируют на радиационный импульс, слишком короткий для предыдущих поколений ИС.</w:t>
+        <w:t xml:space="preserve"> Благодаря своему быстродействию современные приборы отреагируют на радиационный импульс, слишком короткий для предыдущих поколений ИС.</w:t>
       </w:r>
     </w:p>
     <w:p>
@@ -1562,23 +1538,51 @@
         <w:t>11</w:t>
       </w:r>
       <w:r>
-        <w:t>B. Теперь нейтроны практически беспрепятственно проходят через микросхему, не вызывая ошибок. Это свойство бора кстати используется для экстренной остановки атомных реакторов — в него заливают борную кислоту, обогащенную изотопом 10B — альфа частицы там не проблема.</w:t>
-      </w:r>
-    </w:p>
-    <w:p>
-      <w:pPr>
-        <w:pStyle w:val="ab"/>
-      </w:pPr>
-    </w:p>
-    <w:p>
-      <w:pPr>
-        <w:pStyle w:val="ab"/>
-        <w:numPr>
-          <w:ilvl w:val="0"/>
-          <w:numId w:val="1"/>
-        </w:numPr>
-      </w:pPr>
-      <w:r>
+        <w:t>B. Теперь нейтроны практически беспрепятственно проходят через м</w:t>
+      </w:r>
+      <w:r>
+        <w:t>икросхему, не вызывая ошибок.</w:t>
+      </w:r>
+    </w:p>
+    <w:p>
+      <w:pPr>
+        <w:pStyle w:val="ab"/>
+      </w:pPr>
+    </w:p>
+    <w:p>
+      <w:pPr>
+        <w:pStyle w:val="ab"/>
+      </w:pPr>
+      <w:r>
+        <w:t xml:space="preserve">Это свойство бора кстати используется для экстренной остановки атомных реакторов — в него заливают борную кислоту, обогащенную изотопом </w:t>
+      </w:r>
+      <w:r>
+        <w:t>бор-10</w:t>
+      </w:r>
+      <w:r>
+        <w:t xml:space="preserve"> — альфа частицы там не проблема.</w:t>
+      </w:r>
+    </w:p>
+    <w:p>
+      <w:pPr>
+        <w:pStyle w:val="ab"/>
+      </w:pPr>
+    </w:p>
+    <w:p>
+      <w:pPr>
+        <w:pStyle w:val="ab"/>
+        <w:numPr>
+          <w:ilvl w:val="0"/>
+          <w:numId w:val="1"/>
+        </w:numPr>
+        <w:rPr>
+          <w:b/>
+        </w:rPr>
+      </w:pPr>
+      <w:r>
+        <w:rPr>
+          <w:b/>
+        </w:rPr>
         <w:t>А вот теперь рассмотрим, как защитить наши интегральные схемы от частиц, излучений и всего такого.</w:t>
       </w:r>
     </w:p>
@@ -1596,14 +1600,1293 @@
         </w:numPr>
       </w:pPr>
       <w:r>
+        <w:t xml:space="preserve">Радиационно стойкие ИС применяются в оборонной и космической промышленности, медицинской электронике. Они гарантируют надежную работу и неизменность параметров устройств в условиях </w:t>
+      </w:r>
+      <w:r>
+        <w:t>различных воздействий радиации.</w:t>
+      </w:r>
+    </w:p>
+    <w:p>
+      <w:pPr>
+        <w:pStyle w:val="ab"/>
+      </w:pPr>
+    </w:p>
+    <w:p>
+      <w:pPr>
+        <w:pStyle w:val="ab"/>
+      </w:pPr>
+      <w:r>
+        <w:t>Производители таких микросхем вынуждены бороться с проявлениями как одиночных сбоев, так и общей дозы радиации. При</w:t>
+      </w:r>
+      <w:r>
+        <w:t xml:space="preserve"> </w:t>
+      </w:r>
+      <w:r>
+        <w:t>этом общая тенденция – повышение радиационной стойкости ИС на всех этапах конструирования (выбор схемотехнических элементов, моделирование в САПР, процесс изготовления, корпусирование).</w:t>
+      </w:r>
+    </w:p>
+    <w:p>
+      <w:pPr>
+        <w:pStyle w:val="ab"/>
+      </w:pPr>
+    </w:p>
+    <w:p>
+      <w:pPr>
+        <w:pStyle w:val="ab"/>
+        <w:numPr>
+          <w:ilvl w:val="0"/>
+          <w:numId w:val="1"/>
+        </w:numPr>
+      </w:pPr>
+      <w:r>
+        <w:t>Рассмотрим основные м</w:t>
+      </w:r>
+      <w:r>
+        <w:t>етоды повышения радиационной стойкости ИС</w:t>
+      </w:r>
+      <w:r>
+        <w:t>.</w:t>
+      </w:r>
+    </w:p>
+    <w:p>
+      <w:pPr>
+        <w:pStyle w:val="ab"/>
+      </w:pPr>
+    </w:p>
+    <w:p>
+      <w:pPr>
+        <w:pStyle w:val="ab"/>
+        <w:numPr>
+          <w:ilvl w:val="0"/>
+          <w:numId w:val="1"/>
+        </w:numPr>
+      </w:pPr>
+      <w:r>
+        <w:t>Наиболее распространен метод тройного резервирования (Triple Modular Redundancy, TMR), основанный на создании дубликатов критических узлов схемы</w:t>
+      </w:r>
+    </w:p>
+    <w:p>
+      <w:pPr>
+        <w:pStyle w:val="ab"/>
+      </w:pPr>
+    </w:p>
+    <w:p>
+      <w:pPr>
+        <w:pStyle w:val="ab"/>
+        <w:numPr>
+          <w:ilvl w:val="0"/>
+          <w:numId w:val="1"/>
+        </w:numPr>
+      </w:pPr>
+      <w:r>
+        <w:t>Общее значение выбирается схемой голосования на основании выходов</w:t>
+      </w:r>
+      <w:r>
+        <w:t xml:space="preserve"> </w:t>
+      </w:r>
+      <w:r>
+        <w:t>этих элементов. Таким образом, воздействие излучения</w:t>
+      </w:r>
+      <w:r>
+        <w:t xml:space="preserve"> </w:t>
+      </w:r>
+      <w:r>
+        <w:t>изменит состояние логического элемента, только если по</w:t>
+      </w:r>
+      <w:r>
+        <w:t>страдает сразу несколько узлов.</w:t>
+      </w:r>
+    </w:p>
+    <w:p>
+      <w:pPr>
+        <w:pStyle w:val="ab"/>
+      </w:pPr>
+    </w:p>
+    <w:p>
+      <w:pPr>
+        <w:pStyle w:val="ab"/>
+        <w:numPr>
+          <w:ilvl w:val="0"/>
+          <w:numId w:val="1"/>
+        </w:numPr>
+      </w:pPr>
+      <w:r>
+        <w:t>Чем больше избыточность,</w:t>
+      </w:r>
+      <w:r>
+        <w:t xml:space="preserve"> </w:t>
+      </w:r>
+      <w:r>
+        <w:t>тем больше задействуется полезной площади кристалла и</w:t>
+      </w:r>
+      <w:r>
+        <w:t xml:space="preserve"> </w:t>
+      </w:r>
+      <w:r>
+        <w:t>тем меньше вероятность возникновения SEU. Недостаток</w:t>
+      </w:r>
+      <w:r>
+        <w:t xml:space="preserve"> </w:t>
+      </w:r>
+      <w:r>
+        <w:t>этого подхода – увеличение числа транзисторов для выполнения одной и той же функции. Так, ячейка SRAM из шести</w:t>
+      </w:r>
+      <w:r>
+        <w:t xml:space="preserve"> </w:t>
+      </w:r>
+      <w:r>
+        <w:t>транзисторов превращается в 10- или 12-транзисторную</w:t>
+      </w:r>
+      <w:r>
+        <w:t xml:space="preserve"> </w:t>
+      </w:r>
+      <w:r>
+        <w:t xml:space="preserve">ячейку, что увеличивает не только </w:t>
+      </w:r>
+      <w:r>
+        <w:lastRenderedPageBreak/>
+        <w:t>задержку, но и стоимость.</w:t>
+      </w:r>
+      <w:r>
+        <w:t xml:space="preserve"> </w:t>
+      </w:r>
+      <w:r>
+        <w:t>Задействуется большая площадь, что ведет к дополнительному рассеиванию энергии.</w:t>
+      </w:r>
+    </w:p>
+    <w:p>
+      <w:pPr>
+        <w:pStyle w:val="ab"/>
+      </w:pPr>
+    </w:p>
+    <w:p>
+      <w:pPr>
+        <w:pStyle w:val="ab"/>
+        <w:numPr>
+          <w:ilvl w:val="0"/>
+          <w:numId w:val="1"/>
+        </w:numPr>
+      </w:pPr>
+      <w:r>
+        <w:t>TMR не исправляет ошибки, а только предоставляет</w:t>
+      </w:r>
+      <w:r>
+        <w:t xml:space="preserve"> </w:t>
+      </w:r>
+      <w:r>
+        <w:t>правильное значение. Более изощренные методы используют дополнительно к дублированию критических элементов</w:t>
+      </w:r>
+      <w:r>
+        <w:t xml:space="preserve"> </w:t>
+      </w:r>
+      <w:r>
+        <w:t>обратные связи для восстановления правильных значений на</w:t>
+      </w:r>
+      <w:r>
+        <w:t xml:space="preserve"> </w:t>
+      </w:r>
+      <w:r>
+        <w:t>пострадавших узлах.</w:t>
+      </w:r>
+    </w:p>
+    <w:p>
+      <w:pPr>
+        <w:pStyle w:val="ab"/>
+      </w:pPr>
+      <w:r>
+        <w:t>Избыточная логика может</w:t>
+      </w:r>
+      <w:r>
+        <w:t xml:space="preserve"> занимать в три или четыре раза</w:t>
+      </w:r>
+      <w:r>
+        <w:t xml:space="preserve"> </w:t>
+      </w:r>
+      <w:r>
+        <w:t>больше площади обычного э</w:t>
+      </w:r>
+      <w:r>
+        <w:t>лемента. В ячейках памяти часто</w:t>
+      </w:r>
+      <w:r>
+        <w:t xml:space="preserve"> </w:t>
+      </w:r>
+      <w:r>
+        <w:t xml:space="preserve">применяют двойные </w:t>
+      </w:r>
+      <w:r>
+        <w:rPr>
+          <w:lang w:val="en-US"/>
+        </w:rPr>
+        <w:t>DICE</w:t>
+      </w:r>
+      <w:r>
+        <w:t>-защ</w:t>
+      </w:r>
+      <w:r>
+        <w:t>елки (</w:t>
+      </w:r>
+      <w:r>
+        <w:rPr>
+          <w:lang w:val="en-US"/>
+        </w:rPr>
+        <w:t>Dual</w:t>
+      </w:r>
+      <w:r>
+        <w:t xml:space="preserve"> </w:t>
+      </w:r>
+      <w:r>
+        <w:rPr>
+          <w:lang w:val="en-US"/>
+        </w:rPr>
+        <w:t>Inter</w:t>
+      </w:r>
+      <w:r>
+        <w:t>-</w:t>
+      </w:r>
+      <w:r>
+        <w:rPr>
+          <w:lang w:val="en-US"/>
+        </w:rPr>
+        <w:t>locked</w:t>
+      </w:r>
+      <w:r>
+        <w:t xml:space="preserve"> </w:t>
+      </w:r>
+      <w:r>
+        <w:rPr>
+          <w:lang w:val="en-US"/>
+        </w:rPr>
+        <w:t>Storage</w:t>
+      </w:r>
+      <w:r>
+        <w:t xml:space="preserve"> </w:t>
+      </w:r>
+      <w:r>
+        <w:rPr>
+          <w:lang w:val="en-US"/>
+        </w:rPr>
+        <w:t>Cell</w:t>
+      </w:r>
+      <w:r>
+        <w:t>) (рис.6). В них исполь</w:t>
+      </w:r>
+      <w:r>
+        <w:t>зована четырехузловая структура</w:t>
+      </w:r>
+      <w:r>
+        <w:t xml:space="preserve"> </w:t>
+      </w:r>
+      <w:r>
+        <w:t>избыточности. Состояния</w:t>
+      </w:r>
+      <w:r>
+        <w:t xml:space="preserve"> сохраняются как 1010 или 0101.</w:t>
+      </w:r>
+      <w:r>
+        <w:t xml:space="preserve"> </w:t>
+      </w:r>
+      <w:r>
+        <w:t xml:space="preserve">Два контура обратной связи гарантируют защиту от </w:t>
+      </w:r>
+      <w:r>
+        <w:rPr>
+          <w:lang w:val="en-US"/>
+        </w:rPr>
+        <w:t>SEU</w:t>
+      </w:r>
+      <w:r>
+        <w:t xml:space="preserve"> при</w:t>
+      </w:r>
+      <w:r>
+        <w:t xml:space="preserve"> </w:t>
+      </w:r>
+      <w:r>
+        <w:t>воздействии только на один узел системы</w:t>
+      </w:r>
+      <w:r>
+        <w:t>.</w:t>
+      </w:r>
+    </w:p>
+    <w:p>
+      <w:pPr>
+        <w:pStyle w:val="ab"/>
+      </w:pPr>
+    </w:p>
+    <w:p>
+      <w:pPr>
+        <w:pStyle w:val="ab"/>
+        <w:numPr>
+          <w:ilvl w:val="0"/>
+          <w:numId w:val="1"/>
+        </w:numPr>
+      </w:pPr>
+      <w:r>
+        <w:t xml:space="preserve">Проиллюстрирую масштаб задач, стоящих перед разработчиками чипов </w:t>
+      </w:r>
+      <w:r>
+        <w:t>любопытным</w:t>
+      </w:r>
+      <w:r>
+        <w:t xml:space="preserve"> примером. Источник опорного напряжения (ИОН), равного ширине запрещенной зоны кремния (bandgap voltage reference) — относительно простая и хорошо известная схема. При воздействии радиации меняются параметры биполярных транзисторов, используемых в качестве диодов (падает коэффициент усиления из-за </w:t>
+      </w:r>
+      <w:r>
+        <w:t>появления утечки эмиттер-база).</w:t>
+      </w:r>
+    </w:p>
+    <w:p>
+      <w:pPr>
+        <w:ind w:left="720"/>
+      </w:pPr>
+      <w:r>
+        <w:t>В результате опорное напряжение обычной схемы ИОН, определяющее точность всех измерений, может сместиться, скажем, на 15-20%, что соответствует эффективной разрядности АЦП в два-три бита. У схемы справа опорное напряжение изменяется в пределах 1% (что больше 7 бит) при дозе ион</w:t>
+      </w:r>
+      <w:r>
+        <w:t>изирующего излучения в 4.5 МГр.</w:t>
+      </w:r>
+    </w:p>
+    <w:p>
+      <w:pPr>
+        <w:pStyle w:val="ab"/>
+      </w:pPr>
+      <w:r>
+        <w:t xml:space="preserve">Для того, чтобы добиться этого впечатляющего результата, схему потребовалось серьезно переработать, добавив целую россыпь обратных связей, компенсирующих дозовую утечку. В радстойком варианте примерно в четыре раза больше элементов, чем в обычном, и его энергопотребление в два раза больше. </w:t>
+      </w:r>
+    </w:p>
+    <w:p>
+      <w:pPr>
+        <w:pStyle w:val="ab"/>
+      </w:pPr>
+    </w:p>
+    <w:p>
+      <w:pPr>
+        <w:pStyle w:val="ab"/>
+        <w:numPr>
+          <w:ilvl w:val="0"/>
+          <w:numId w:val="1"/>
+        </w:numPr>
+      </w:pPr>
+      <w:r>
+        <w:t>Для улучшения противодействия одиночным сбоям и сбоям переключения некоторые элементы (триггеры) оснащают структурами задержки, которые удерживают от переключения логику в течение времени, достаточного для рекомбинации генерированных ионом зарядов.</w:t>
+      </w:r>
+    </w:p>
+    <w:p>
+      <w:pPr>
+        <w:pStyle w:val="ab"/>
+      </w:pPr>
+    </w:p>
+    <w:p>
+      <w:pPr>
+        <w:pStyle w:val="ab"/>
+        <w:numPr>
+          <w:ilvl w:val="0"/>
+          <w:numId w:val="1"/>
+        </w:numPr>
+      </w:pPr>
+      <w:r>
+        <w:t>Триггеры иногда оснащают подсистемами, удерживающими его от переключения в течение времени рекомбинации сгенерированных вторгшимся ионом зарядов. Недостаток этого метода — сниженное быстродействие системы в целом.</w:t>
+      </w:r>
+    </w:p>
+    <w:p>
+      <w:pPr>
+        <w:pStyle w:val="ab"/>
+      </w:pPr>
+    </w:p>
+    <w:p>
+      <w:pPr>
+        <w:pStyle w:val="ab"/>
+        <w:numPr>
+          <w:ilvl w:val="0"/>
+          <w:numId w:val="1"/>
+        </w:numPr>
+      </w:pPr>
+      <w:r>
+        <w:t>Другой подход состоит в сохранении (</w:t>
+      </w:r>
+      <w:r>
+        <w:rPr>
+          <w:b/>
+        </w:rPr>
+        <w:t>Temporal Sampling</w:t>
+      </w:r>
+      <w:r>
+        <w:t>) состояний узлов схемы с периодом, большим, чем длительность импуль</w:t>
+      </w:r>
+      <w:r>
+        <w:t>са тока, вызванного излучением.</w:t>
+      </w:r>
+    </w:p>
+    <w:p>
+      <w:pPr>
+        <w:pStyle w:val="ab"/>
+      </w:pPr>
+    </w:p>
+    <w:p>
+      <w:pPr>
+        <w:pStyle w:val="ab"/>
+      </w:pPr>
+      <w:r>
+        <w:t>Обычно ег</w:t>
+      </w:r>
+      <w:r>
+        <w:t>о применяют в дополнение к TMR.</w:t>
+      </w:r>
+    </w:p>
+    <w:p>
+      <w:pPr>
+        <w:pStyle w:val="ab"/>
+      </w:pPr>
+    </w:p>
+    <w:p>
+      <w:pPr>
+        <w:pStyle w:val="ab"/>
+      </w:pPr>
+      <w:r>
+        <w:t>Такая временная фильтрация защищает и от SET: значения сигнала данных запоминаются с некоторой временной задержкой, после чего производится голосование н</w:t>
+      </w:r>
+      <w:r>
+        <w:t>а основе сохраненных состояний.</w:t>
+      </w:r>
+    </w:p>
+    <w:p>
+      <w:pPr>
+        <w:pStyle w:val="ab"/>
+      </w:pPr>
+    </w:p>
+    <w:p>
+      <w:pPr>
+        <w:pStyle w:val="ab"/>
+      </w:pPr>
+      <w:r>
+        <w:t>Данный метод чувствителен к сбоям переключения на линии синхронизации и связан с увеличением площади схемы примерно в три раза.</w:t>
+      </w:r>
+    </w:p>
+    <w:p>
+      <w:pPr>
+        <w:pStyle w:val="ab"/>
+      </w:pPr>
+    </w:p>
+    <w:p>
+      <w:pPr>
+        <w:pStyle w:val="ab"/>
+        <w:numPr>
+          <w:ilvl w:val="0"/>
+          <w:numId w:val="1"/>
+        </w:numPr>
+      </w:pPr>
+      <w:r>
+        <w:t>Помехозащищенное кодирование: биты чётности или корректирующие коды (англ. ECC) используются многими производителями для</w:t>
+      </w:r>
+      <w:r>
+        <w:t xml:space="preserve"> защиты больших объёмов памяти.</w:t>
+      </w:r>
+    </w:p>
+    <w:p>
+      <w:pPr>
+        <w:pStyle w:val="ab"/>
+      </w:pPr>
+    </w:p>
+    <w:p>
+      <w:pPr>
+        <w:pStyle w:val="ab"/>
+        <w:numPr>
+          <w:ilvl w:val="0"/>
+          <w:numId w:val="1"/>
+        </w:numPr>
+      </w:pPr>
+      <w:r>
+        <w:t>Однако при воздействии на память относительно высокоэнергетических нейтронов возникают вторичные заряженные частицы, которые способны инициировать переключение сразу нескольких ячеек, в таких случаях контроль чётности уже не способен выявить ошибку.</w:t>
+      </w:r>
+    </w:p>
+    <w:p>
+      <w:pPr>
+        <w:pStyle w:val="ab"/>
+      </w:pPr>
+    </w:p>
+    <w:p>
+      <w:pPr>
+        <w:pStyle w:val="ab"/>
+        <w:numPr>
+          <w:ilvl w:val="0"/>
+          <w:numId w:val="1"/>
+        </w:numPr>
+      </w:pPr>
+      <w:r>
+        <w:t>Такие методы как TMR и ЕСС повышают надежность микросхем на уровне синтеза и библиотек элементов. Это, в сочетании с SOI-процессом изготовления и соответствующими средствами САПР, позволяет разрабатывать радиационно стойкие ASIC, сравнимые по характеристикам с коммерческими аналогами.</w:t>
+      </w:r>
+    </w:p>
+    <w:p>
+      <w:pPr>
+        <w:pStyle w:val="ab"/>
+      </w:pPr>
+    </w:p>
+    <w:p>
+      <w:pPr>
+        <w:pStyle w:val="ab"/>
+        <w:numPr>
+          <w:ilvl w:val="0"/>
+          <w:numId w:val="1"/>
+        </w:numPr>
+      </w:pPr>
+      <w:r>
+        <w:t xml:space="preserve">Мы помним про грозного врага космической интегральной схемы – </w:t>
+      </w:r>
+      <w:r>
+        <w:rPr>
+          <w:lang w:val="en-US"/>
+        </w:rPr>
+        <w:t>Single</w:t>
+      </w:r>
+      <w:r>
+        <w:t>-</w:t>
+      </w:r>
+      <w:r>
+        <w:rPr>
+          <w:lang w:val="en-US"/>
+        </w:rPr>
+        <w:t>Event</w:t>
+      </w:r>
+      <w:r>
+        <w:t xml:space="preserve"> </w:t>
+      </w:r>
+      <w:r>
+        <w:rPr>
+          <w:lang w:val="en-US"/>
+        </w:rPr>
+        <w:t>Latchup</w:t>
+      </w:r>
+      <w:r>
+        <w:t xml:space="preserve">, тиристорное защелкивание. Существует много способов борьбы с ним: </w:t>
+      </w:r>
+      <w:r>
+        <w:t>Контроль тока потребления узлов</w:t>
+      </w:r>
+      <w:r>
+        <w:t xml:space="preserve">, </w:t>
+      </w:r>
+      <w:r>
+        <w:t>Silicon-on-insulator</w:t>
+      </w:r>
+      <w:r>
+        <w:t xml:space="preserve"> (кремний на диэлектрике) и </w:t>
+      </w:r>
+      <w:r>
+        <w:rPr>
+          <w:lang w:val="en-US"/>
+        </w:rPr>
+        <w:t>Triple</w:t>
+      </w:r>
+      <w:r>
+        <w:t>-</w:t>
+      </w:r>
+      <w:r>
+        <w:rPr>
+          <w:lang w:val="en-US"/>
+        </w:rPr>
+        <w:t>well</w:t>
+      </w:r>
+      <w:r>
+        <w:t xml:space="preserve"> </w:t>
+      </w:r>
+      <w:r>
+        <w:t xml:space="preserve">процесс. </w:t>
+      </w:r>
+      <w:r>
+        <w:t>Исторически, в СССР и России больше работали с кремнием на сапфире, в США — как можно больше использовать обычный кремний с triple-well</w:t>
+      </w:r>
+      <w:r>
+        <w:t>.</w:t>
+      </w:r>
+    </w:p>
+    <w:p>
+      <w:pPr>
+        <w:pStyle w:val="ab"/>
+      </w:pPr>
+    </w:p>
+    <w:p>
+      <w:pPr>
+        <w:pStyle w:val="ab"/>
+        <w:numPr>
+          <w:ilvl w:val="0"/>
+          <w:numId w:val="1"/>
+        </w:numPr>
+      </w:pPr>
+      <w:r>
+        <w:t>Использование микросхем</w:t>
+      </w:r>
+      <w:r>
+        <w:t xml:space="preserve"> на сапфировой подложке (Silicon-on-sapphire, SOS, в более общем в</w:t>
+      </w:r>
+      <w:r>
+        <w:t xml:space="preserve">иде Silicon-on-insulator, SOI) </w:t>
+      </w:r>
+      <w:r>
+        <w:rPr>
+          <w:b/>
+        </w:rPr>
+        <w:t>исключает формирование биполярных паразитных транзисторов и соответственно защелкивание</w:t>
+      </w:r>
+      <w:r>
+        <w:t>. Программные ошибки тем не менее все равно могут быть. Пластины кремний-на-сапфире стоят дорого, обрабатывать их сложно, и они имеют ограниченное применение в гражданском секторе — соответственно производство получается дорогим.</w:t>
+      </w:r>
+    </w:p>
+    <w:p>
+      <w:pPr>
+        <w:pStyle w:val="ab"/>
+      </w:pPr>
+    </w:p>
+    <w:p>
+      <w:pPr>
+        <w:pStyle w:val="ab"/>
+        <w:numPr>
+          <w:ilvl w:val="0"/>
+          <w:numId w:val="1"/>
+        </w:numPr>
+      </w:pPr>
+      <w:r>
+        <w:t>Вблизи поверхности подложки имплантируется слой молекул кислорода, из которого нагреванием формируют непрерывный слой оксида толщиной порядка 0,2 мкм. Полученный диэлектрик изолирует канал КМОП о</w:t>
+      </w:r>
+      <w:r>
+        <w:t>т кремниевой подложки, п</w:t>
+      </w:r>
+      <w:r>
+        <w:t>ри этом сток-истоковые области достигают углубленного окисла.</w:t>
+      </w:r>
+    </w:p>
+    <w:p>
+      <w:pPr>
+        <w:pStyle w:val="ab"/>
+      </w:pPr>
+    </w:p>
+    <w:p>
+      <w:pPr>
+        <w:pStyle w:val="ab"/>
+      </w:pPr>
+      <w:r>
+        <w:t>Тем самым снижаются токи утечки и паразитные емкости, исключается возможность образования паразитных</w:t>
+      </w:r>
+      <w:r>
+        <w:t xml:space="preserve"> структур типа тиристора.</w:t>
+      </w:r>
+    </w:p>
+    <w:p>
+      <w:pPr>
+        <w:pStyle w:val="ab"/>
+      </w:pPr>
+    </w:p>
+    <w:p>
+      <w:pPr>
+        <w:pStyle w:val="ab"/>
+      </w:pPr>
+      <w:r>
+        <w:t>Из-за меньшего слоя подзатворного кремния в SOI-транзисторах величина накапливаемого заряда, вызванного длительным воздействием радиации, снижается в десять раз</w:t>
+      </w:r>
+      <w:r>
+        <w:t>.</w:t>
+      </w:r>
+    </w:p>
+    <w:p>
+      <w:pPr>
+        <w:pStyle w:val="ab"/>
+      </w:pPr>
+    </w:p>
+    <w:p>
+      <w:pPr>
+        <w:pStyle w:val="ab"/>
+      </w:pPr>
+      <w:r>
+        <w:t>Себестоимость SOI-процесса в 5–10 раз выше, чем при традиционной КМОП-технологии.</w:t>
+      </w:r>
+    </w:p>
+    <w:p>
+      <w:pPr>
+        <w:pStyle w:val="ab"/>
+      </w:pPr>
+    </w:p>
+    <w:p>
+      <w:pPr>
+        <w:pStyle w:val="ab"/>
+        <w:numPr>
+          <w:ilvl w:val="0"/>
+          <w:numId w:val="1"/>
+        </w:numPr>
+      </w:pPr>
+      <w:r>
+        <w:rPr>
+          <w:lang w:val="en-US"/>
+        </w:rPr>
+        <w:t>T</w:t>
+      </w:r>
+      <w:r>
+        <w:t>riple-well процесс — он также очень сильно снижает возможность защелкивания микросхемы за счет дополнительной изоляции транзисторов pn-переходом, но не требует каких-то особенных пластин или оборудования и соответственно само производство намного дешевле</w:t>
+      </w:r>
+      <w:r>
+        <w:t>, например,</w:t>
+      </w:r>
+      <w:r>
+        <w:t xml:space="preserve"> кремния на сапфире.</w:t>
+      </w:r>
+    </w:p>
+    <w:p>
+      <w:pPr>
+        <w:pStyle w:val="ab"/>
+      </w:pPr>
+    </w:p>
+    <w:p>
+      <w:pPr>
+        <w:pStyle w:val="ab"/>
+        <w:numPr>
+          <w:ilvl w:val="0"/>
+          <w:numId w:val="1"/>
+        </w:numPr>
+      </w:pPr>
+      <w:r>
+        <w:t xml:space="preserve">Еще </w:t>
+      </w:r>
+      <w:r>
+        <w:t>чтобы повысить надежность КМОП-устройств на уровне схемотехнических элементов библиотек и проектирования устройств</w:t>
+      </w:r>
+      <w:r>
+        <w:t>а, применяют различные подходы.</w:t>
+      </w:r>
+    </w:p>
+    <w:p>
+      <w:pPr>
+        <w:pStyle w:val="ab"/>
+      </w:pPr>
+    </w:p>
+    <w:p>
+      <w:pPr>
+        <w:pStyle w:val="ab"/>
+      </w:pPr>
+      <w:r>
+        <w:t>Например, увеличивают длину затвора критически важных транзисторов. Для предотвращения одиночных сбоев повышают уровень сигнала, необходимый для переключения триггера.</w:t>
+      </w:r>
+    </w:p>
+    <w:p>
+      <w:pPr>
+        <w:pStyle w:val="ab"/>
+      </w:pPr>
+    </w:p>
+    <w:p>
+      <w:pPr>
+        <w:pStyle w:val="ab"/>
+        <w:numPr>
+          <w:ilvl w:val="0"/>
+          <w:numId w:val="1"/>
+        </w:numPr>
+        <w:rPr>
+          <w:b/>
+        </w:rPr>
+      </w:pPr>
+      <w:r>
+        <w:rPr>
+          <w:b/>
+        </w:rPr>
+        <w:lastRenderedPageBreak/>
+        <w:t>Наконец, рассмотрим некоторые мифы вокруг радиационно-стойких интегральных схем.</w:t>
+      </w:r>
+    </w:p>
+    <w:p>
+      <w:pPr>
+        <w:pStyle w:val="ab"/>
+      </w:pPr>
+    </w:p>
+    <w:p>
+      <w:pPr>
+        <w:pStyle w:val="ab"/>
+        <w:numPr>
+          <w:ilvl w:val="0"/>
+          <w:numId w:val="1"/>
+        </w:numPr>
+      </w:pPr>
+      <w:r>
+        <w:t>Первый Миф</w:t>
+      </w:r>
+      <w:r>
+        <w:t>. А давайте спутник в радиационную защиту завернем, и гражданские микросхемы поставим</w:t>
+      </w:r>
+      <w:r>
+        <w:t>.</w:t>
+      </w:r>
+    </w:p>
+    <w:p>
+      <w:pPr>
+        <w:pStyle w:val="ab"/>
+      </w:pPr>
+    </w:p>
+    <w:p>
+      <w:pPr>
+        <w:pStyle w:val="ab"/>
+      </w:pPr>
+      <w:r>
+        <w:t>Природа с усмешкой смотрит на игрушечные ускорители элементарных частиц— на большом адронном коллайдере ими были (вернее будут) достигнуты жалкие энергии в 7 TeV для протонов, и 574 TeV для ионов свинца. А с галактическими космическими лучами к нам иногда прилетают частицы с энергией 3*10</w:t>
+      </w:r>
+      <w:r>
+        <w:rPr>
+          <w:vertAlign w:val="superscript"/>
+        </w:rPr>
+        <w:t>20</w:t>
+      </w:r>
+      <w:r>
+        <w:t xml:space="preserve"> eV, т.е. 300</w:t>
+      </w:r>
+      <w:r>
+        <w:t xml:space="preserve"> миллионов</w:t>
+      </w:r>
+      <w:r>
+        <w:t xml:space="preserve"> тераэлектронвольт</w:t>
+      </w:r>
+      <w:r>
+        <w:t>.</w:t>
+      </w:r>
+    </w:p>
+    <w:p>
+      <w:pPr>
+        <w:pStyle w:val="ab"/>
+      </w:pPr>
+    </w:p>
+    <w:p>
+      <w:pPr>
+        <w:pStyle w:val="ab"/>
+      </w:pPr>
+      <w:r>
+        <w:t>Откуда берутся такие частицы еще вопрос, т.к. это выше теоретического предела энергии космических частиц Грайзена — Зацепина — Кузьмина. В человеко-понятных единицах, это около 50Дж, т.е. в одной элементарной частице энергия как у пули мелкокалиберного спортивного пистолета.</w:t>
+      </w:r>
+    </w:p>
+    <w:p>
+      <w:pPr>
+        <w:pStyle w:val="ab"/>
+      </w:pPr>
+    </w:p>
+    <w:p>
+      <w:pPr>
+        <w:pStyle w:val="ab"/>
+      </w:pPr>
+    </w:p>
+    <w:p>
+      <w:pPr>
+        <w:pStyle w:val="ab"/>
+        <w:numPr>
+          <w:ilvl w:val="0"/>
+          <w:numId w:val="1"/>
+        </w:numPr>
+      </w:pPr>
+      <w:r>
+        <w:t>Когда такая частица сталкивается например с атомом свинца радиационной защиты — она просто разрывает его в клочья. Осколки также будут иметь гигантскую энергию, и также будут разрыв</w:t>
+      </w:r>
+      <w:r>
+        <w:t>ать в клочья все на своём пути.</w:t>
+      </w:r>
+    </w:p>
+    <w:p>
+      <w:pPr>
+        <w:pStyle w:val="ab"/>
+        <w:rPr>
+          <w:lang w:val="en-US"/>
+        </w:rPr>
+      </w:pPr>
+      <w:r>
+        <w:t>В конечном итоге — чем толще защита из тяжелых элементов — тем больше осколков и вторичной радиации мы получим. Свинцом можно сильно ослабить только относительно мягкую ра</w:t>
+      </w:r>
+      <w:r>
+        <w:t>диацию земных ядерных реакторов.</w:t>
+      </w:r>
+    </w:p>
+    <w:p>
+      <w:pPr>
+        <w:pStyle w:val="ab"/>
+      </w:pPr>
+      <w:r>
+        <w:t>Аналогичным эффектом обладает и гамма-излучение высоких энергий — оно также способно разрывать тяжелые атомы в клочья за счет фотоядерной реакции.</w:t>
+      </w:r>
+    </w:p>
+    <w:p>
+      <w:pPr>
+        <w:pStyle w:val="ab"/>
+      </w:pPr>
+    </w:p>
+    <w:p>
+      <w:pPr>
+        <w:pStyle w:val="ab"/>
+      </w:pPr>
+    </w:p>
+    <w:p>
+      <w:pPr>
+        <w:pStyle w:val="ab"/>
+        <w:numPr>
+          <w:ilvl w:val="0"/>
+          <w:numId w:val="1"/>
+        </w:numPr>
+      </w:pPr>
+      <w:r>
+        <w:t>И наконец, давайте взглянем на конструкцию рентгеновской трубки:</w:t>
+      </w:r>
+      <w:r>
+        <w:t xml:space="preserve"> </w:t>
+      </w:r>
+      <w:r>
+        <w:t>Электроны от катода летят в сторону анода из тяжелого металла, и при столкновении с ним — генерируется рентгеновское излучени</w:t>
+      </w:r>
+      <w:r>
+        <w:t>е за счет тормозного излучения.</w:t>
+      </w:r>
+    </w:p>
+    <w:p>
+      <w:pPr>
+        <w:pStyle w:val="ab"/>
+      </w:pPr>
+    </w:p>
+    <w:p>
+      <w:pPr>
+        <w:pStyle w:val="ab"/>
+      </w:pPr>
+      <w:r>
+        <w:t>Когда электрон космического излучения прилетит к нашему кораблю — то наша радиационная защита и превратится в такую-вот естественную рентгеновскую трубку, рядом с нашими нежными микросхемами.</w:t>
+      </w:r>
+    </w:p>
+    <w:p>
+      <w:pPr>
+        <w:pStyle w:val="ab"/>
+      </w:pPr>
+    </w:p>
+    <w:p>
+      <w:pPr>
+        <w:pStyle w:val="ab"/>
+      </w:pPr>
+    </w:p>
+    <w:p>
+      <w:pPr>
+        <w:pStyle w:val="ab"/>
+        <w:numPr>
+          <w:ilvl w:val="0"/>
+          <w:numId w:val="1"/>
+        </w:numPr>
+      </w:pPr>
+      <w:r>
+        <w:t>Из-за всех этих проблем радиационную защиту из тяжелых элементов, как на з</w:t>
+      </w:r>
+      <w:r>
+        <w:t>емле — в космосе не используют.</w:t>
+      </w:r>
+    </w:p>
+    <w:p>
+      <w:pPr>
+        <w:pStyle w:val="ab"/>
+      </w:pPr>
+    </w:p>
+    <w:p>
+      <w:pPr>
+        <w:pStyle w:val="ab"/>
+      </w:pPr>
+      <w:r>
+        <w:t>Используют защиту большей частью состоящую из алюминия, водорода (из различных полиэтиленов и проч), т.к. его разбить можно только на субатомные частицы — а это намного сложнее, и такая защита генерирует меньше вторичной радиации.</w:t>
+      </w:r>
+    </w:p>
+    <w:p>
+      <w:pPr>
+        <w:pStyle w:val="ab"/>
+      </w:pPr>
+    </w:p>
+    <w:p>
+      <w:pPr>
+        <w:pStyle w:val="ab"/>
+      </w:pPr>
+    </w:p>
+    <w:p>
+      <w:pPr>
+        <w:pStyle w:val="ab"/>
+        <w:numPr>
+          <w:ilvl w:val="0"/>
+          <w:numId w:val="1"/>
+        </w:numPr>
+      </w:pPr>
+      <w:r>
+        <w:t>Но в любом случае, от ТЗЧ защиты нет, более того — чем больше защиты — тем больше вторичной радиации от высокоэнергетических частиц, оптимальная толщина пол</w:t>
+      </w:r>
+      <w:r>
+        <w:t>учается порядка 2-3мм Алюминия.</w:t>
+      </w:r>
+    </w:p>
+    <w:p>
+      <w:pPr>
+        <w:pStyle w:val="ab"/>
+      </w:pPr>
+    </w:p>
+    <w:p>
+      <w:pPr>
+        <w:pStyle w:val="ab"/>
+      </w:pPr>
+      <w:r>
+        <w:lastRenderedPageBreak/>
+        <w:t>Самое сложное что есть — это комбинация защиты из водорода, и чуть более тяжелых элементов (т.н. Graded-Z) — но это не сильно лучше чисто «водородной» защиты. В целом, космическую радиацию можно ослабить примерно в 10 раз, и на этом все.</w:t>
+      </w:r>
+    </w:p>
+    <w:p>
+      <w:pPr>
+        <w:pStyle w:val="ab"/>
+      </w:pPr>
+    </w:p>
+    <w:p>
+      <w:pPr>
+        <w:pStyle w:val="ab"/>
+        <w:numPr>
+          <w:ilvl w:val="0"/>
+          <w:numId w:val="1"/>
+        </w:numPr>
+      </w:pPr>
+      <w:r>
+        <w:t>Миф Два</w:t>
+      </w:r>
+      <w:r>
+        <w:t>. Современные тех.процессы менее радиационно-стойкие</w:t>
+      </w:r>
+      <w:r>
+        <w:t>.</w:t>
+      </w:r>
+      <w:r>
+        <w:t xml:space="preserve"> </w:t>
+      </w:r>
+      <w:r>
+        <w:t>Шанс получить ошибку в конкретном транзисторе пропорционален его объему, а он быстро уменьшается с уменьшением технологии (т.к. транзисторы становятся не только меньше по площади, но и тоньше). Помимо этого, отмечено аномальное увеличение радиационной стойкости с современными толщинами подзатворных диэлектриков (3нм и менее).</w:t>
+      </w:r>
+    </w:p>
+    <w:p>
+      <w:pPr>
+        <w:pStyle w:val="ab"/>
+      </w:pPr>
+    </w:p>
+    <w:p>
+      <w:pPr>
+        <w:pStyle w:val="ab"/>
+        <w:numPr>
+          <w:ilvl w:val="0"/>
+          <w:numId w:val="1"/>
+        </w:numPr>
+      </w:pPr>
+      <w:r>
+        <w:t>В целом, на современных стойких тех.процессах (65нм и менее) рутинно получаются микросхемы выдерживающие дозу облучения в 1млн рад, что превышает все разумные требования по стойкости. Стойкость к защелкиванию и программным ошибкам — достигается за счет triple-well и специальных архитектурных решений.</w:t>
+      </w:r>
+    </w:p>
+    <w:p>
+      <w:pPr>
+        <w:pStyle w:val="ab"/>
+      </w:pPr>
+    </w:p>
+    <w:p>
+      <w:pPr>
+        <w:pStyle w:val="ab"/>
+        <w:numPr>
+          <w:ilvl w:val="0"/>
+          <w:numId w:val="1"/>
+        </w:numPr>
+      </w:pPr>
+      <w:r>
+        <w:t>Подведем итог.</w:t>
+      </w:r>
+    </w:p>
+    <w:p>
+      <w:pPr>
+        <w:pStyle w:val="ab"/>
+      </w:pPr>
+    </w:p>
+    <w:p>
+      <w:pPr>
+        <w:pStyle w:val="ab"/>
+        <w:numPr>
+          <w:ilvl w:val="0"/>
+          <w:numId w:val="1"/>
+        </w:numPr>
+      </w:pPr>
+      <w:r>
+        <w:t>Обычным компьютера тяжело работать в космосе.</w:t>
+      </w:r>
+    </w:p>
+    <w:p>
+      <w:pPr>
+        <w:pStyle w:val="ab"/>
+      </w:pPr>
+    </w:p>
+    <w:p>
+      <w:pPr>
+        <w:pStyle w:val="ab"/>
+        <w:numPr>
+          <w:ilvl w:val="0"/>
+          <w:numId w:val="1"/>
+        </w:numPr>
+      </w:pPr>
+      <w:r>
+        <w:t>Людям постоянно приходится решать нетривиальные технические задачи для использования интегральных схем в космосе.</w:t>
+      </w:r>
+    </w:p>
+    <w:p>
+      <w:pPr>
+        <w:pStyle w:val="ab"/>
+      </w:pPr>
+    </w:p>
+    <w:p>
+      <w:pPr>
+        <w:pStyle w:val="ab"/>
+        <w:numPr>
+          <w:ilvl w:val="0"/>
+          <w:numId w:val="1"/>
+        </w:numPr>
+      </w:pPr>
+      <w:r>
+        <w:t>Микроэлектроника вообще и космическая микроэлектроника в частности — одна из самых быстро прогрессирующих областей науки и техники</w:t>
+      </w:r>
+      <w:r>
+        <w:t>.</w:t>
+      </w:r>
+    </w:p>
+    <w:p>
+      <w:pPr>
+        <w:pStyle w:val="ab"/>
+      </w:pPr>
+    </w:p>
+    <w:p>
+      <w:pPr>
+        <w:pStyle w:val="ab"/>
+        <w:numPr>
+          <w:ilvl w:val="0"/>
+          <w:numId w:val="1"/>
+        </w:numPr>
+      </w:pPr>
+      <w:r>
+        <w:t>Радиационно-устойчивые интегральные схемы представляют собой важную технологию для обеспечения надежной работы электронных устройств в условиях высокой радиации.</w:t>
+      </w:r>
+    </w:p>
+    <w:p>
+      <w:pPr>
+        <w:pStyle w:val="ab"/>
+      </w:pPr>
+    </w:p>
+    <w:p>
+      <w:pPr>
+        <w:pStyle w:val="ab"/>
+        <w:numPr>
+          <w:ilvl w:val="0"/>
+          <w:numId w:val="1"/>
+        </w:numPr>
+      </w:pPr>
+      <w:r>
+        <w:t>Использование специальных материалов и конструктивных решений позволяет увеличить радиационную стойкость интегральных схем и снизить вероятность возникновения ошибок в их работе.</w:t>
+      </w:r>
+    </w:p>
+    <w:p>
+      <w:pPr>
+        <w:pStyle w:val="ab"/>
+      </w:pPr>
+    </w:p>
+    <w:p>
+      <w:pPr>
+        <w:pStyle w:val="ab"/>
+        <w:numPr>
+          <w:ilvl w:val="0"/>
+          <w:numId w:val="1"/>
+        </w:numPr>
+      </w:pPr>
+      <w:r>
+        <w:t>Наконец, небольшая схема по пройденному материалу доклада.</w:t>
+      </w:r>
+    </w:p>
+    <w:p>
+      <w:pPr>
+        <w:pStyle w:val="ab"/>
+      </w:pPr>
+    </w:p>
+    <w:p>
+      <w:pPr>
+        <w:pStyle w:val="ab"/>
+        <w:numPr>
+          <w:ilvl w:val="0"/>
+          <w:numId w:val="1"/>
+        </w:numPr>
+      </w:pPr>
+      <w:r>
+        <w:t>И вопрос для экзамена.</w:t>
+      </w:r>
+      <w:r>
+        <w:t xml:space="preserve"> </w:t>
+      </w:r>
+      <w:r>
+        <w:t>Не тот вопрос Ж)</w:t>
+      </w:r>
+    </w:p>
+    <w:p>
+      <w:pPr>
+        <w:pStyle w:val="ab"/>
+      </w:pPr>
+    </w:p>
+    <w:p>
+      <w:pPr>
+        <w:pStyle w:val="ab"/>
+        <w:numPr>
+          <w:ilvl w:val="0"/>
+          <w:numId w:val="1"/>
+        </w:numPr>
+      </w:pPr>
+      <w:r>
+        <w:t>Почему в интегральных схемах, построенных по обычной КМОП-технологии, в отличии от схем с техпроцессом «кремний на диэлектрике», может возникнуть защелкивание?</w:t>
+      </w:r>
+    </w:p>
+    <w:p>
+      <w:pPr>
+        <w:pStyle w:val="ab"/>
+      </w:pPr>
+      <w:r>
+        <w:t>Опишите механизм возникновения тиристорного защелкивания под воздействием тяжелых заряженных частиц и способы борьбы с ним.</w:t>
+      </w:r>
+    </w:p>
+    <w:p>
+      <w:pPr>
+        <w:pStyle w:val="ab"/>
+      </w:pPr>
+    </w:p>
+    <w:p>
+      <w:pPr>
+        <w:pStyle w:val="ab"/>
+        <w:numPr>
+          <w:ilvl w:val="0"/>
+          <w:numId w:val="1"/>
+        </w:numPr>
+      </w:pPr>
+      <w:r>
+        <w:t>Здесь вы сможете найти эти слайды и некоторые другие материалы по докладу.</w:t>
+      </w:r>
+    </w:p>
+    <w:p>
+      <w:pPr>
+        <w:pStyle w:val="ab"/>
+        <w:numPr>
+          <w:ilvl w:val="0"/>
+          <w:numId w:val="1"/>
+        </w:numPr>
+      </w:pPr>
+      <w:r>
+        <w:t>И прочитать остальные ссылки…</w:t>
+      </w:r>
+    </w:p>
+    <w:p>
+      <w:pPr>
+        <w:pStyle w:val="ab"/>
+        <w:numPr>
+          <w:ilvl w:val="0"/>
+          <w:numId w:val="1"/>
+        </w:numPr>
+      </w:pPr>
+      <w:r>
         <w:t>…</w:t>
       </w:r>
-      <w:r>
-        <w:t xml:space="preserve"> дальше лень описывать</w:t>
-      </w:r>
-      <w:r>
-        <w:t xml:space="preserve"> </w:t>
-      </w:r>
+    </w:p>
+    <w:p>
+      <w:pPr>
+        <w:pStyle w:val="ab"/>
+        <w:numPr>
+          <w:ilvl w:val="0"/>
+          <w:numId w:val="1"/>
+        </w:numPr>
+      </w:pPr>
       <w:r>
         <w:t>…</w:t>
       </w:r>
@@ -1611,14 +2894,58 @@
     <w:p>
       <w:pPr>
         <w:pStyle w:val="ab"/>
-      </w:pPr>
-    </w:p>
-    <w:p>
-      <w:pPr>
-        <w:pBdr>
-          <w:bottom w:val="double" w:sz="6" w:space="1" w:color="auto"/>
-        </w:pBdr>
-      </w:pPr>
+        <w:numPr>
+          <w:ilvl w:val="0"/>
+          <w:numId w:val="1"/>
+        </w:numPr>
+      </w:pPr>
+      <w:r>
+        <w:t>…</w:t>
+      </w:r>
+    </w:p>
+    <w:p>
+      <w:pPr>
+        <w:pStyle w:val="ab"/>
+        <w:numPr>
+          <w:ilvl w:val="0"/>
+          <w:numId w:val="1"/>
+        </w:numPr>
+      </w:pPr>
+      <w:r>
+        <w:t>…</w:t>
+      </w:r>
+    </w:p>
+    <w:p>
+      <w:pPr>
+        <w:pStyle w:val="ab"/>
+        <w:numPr>
+          <w:ilvl w:val="0"/>
+          <w:numId w:val="1"/>
+        </w:numPr>
+      </w:pPr>
+      <w:r>
+        <w:t xml:space="preserve">Хотел бы я еще рассказать про категории микросхем, чем отличается приемка 1, 5 и 9 у российских производителей, сравнить современных лидеров по разработке </w:t>
+      </w:r>
+      <w:r>
+        <w:lastRenderedPageBreak/>
+        <w:t>радиационно-стойких интегральных схем, рассмотреть текущие разработки разных стран. Но настало время прощаться…</w:t>
+      </w:r>
+    </w:p>
+    <w:p>
+      <w:pPr>
+        <w:pStyle w:val="ab"/>
+      </w:pPr>
+    </w:p>
+    <w:p>
+      <w:pPr>
+        <w:pStyle w:val="ab"/>
+      </w:pPr>
+      <w:r>
+        <w:t>Спасибо за внимание! Если у вас после этой пары останутся вопросы, не стесняйтесь задавать их мне в телеграмме или на почте.</w:t>
+      </w:r>
+      <w:r>
+        <w:t xml:space="preserve"> Жду… ваших… вопросов.</w:t>
+      </w:r>
     </w:p>
     <w:p>
       <w:pPr>

</xml_diff>